<commit_message>
Updated enzymes and external metabolites
</commit_message>
<xml_diff>
--- a/docs/ABF_FY22 Q4_Milestone Completion Report_Learn 082421_psj_jz_smm_A.niger.docx
+++ b/docs/ABF_FY22 Q4_Milestone Completion Report_Learn 082421_psj_jz_smm_A.niger.docx
@@ -531,6 +531,7 @@
               <w:t xml:space="preserve">Bayesian metabolic control analysis; Learn algorithm; Aspergillus </w:t>
             </w:r>
             <w:proofErr w:type="spellStart"/>
+            <w:proofErr w:type="gramStart"/>
             <w:r>
               <w:rPr>
                 <w:rFonts w:ascii="Times New Roman" w:eastAsia="Times New Roman" w:hAnsi="Times New Roman" w:cs="Times New Roman"/>
@@ -542,7 +543,14 @@
               <w:rPr>
                 <w:rFonts w:ascii="Times New Roman" w:eastAsia="Times New Roman" w:hAnsi="Times New Roman" w:cs="Times New Roman"/>
               </w:rPr>
-              <w:t>;  multi-omics experiment; DBTL</w:t>
+              <w:t>;  multi</w:t>
+            </w:r>
+            <w:proofErr w:type="gramEnd"/>
+            <w:r>
+              <w:rPr>
+                <w:rFonts w:ascii="Times New Roman" w:eastAsia="Times New Roman" w:hAnsi="Times New Roman" w:cs="Times New Roman"/>
+              </w:rPr>
+              <w:t>-omics experiment; DBTL</w:t>
             </w:r>
           </w:p>
         </w:tc>
@@ -927,7 +935,23 @@
           <w:rFonts w:ascii="Times New Roman" w:hAnsi="Times New Roman" w:cs="Times New Roman"/>
           <w:bCs/>
         </w:rPr>
-        <w:t>Top overexpression candidates included glucose importers, phosphofructokinase (r10), pyruvate carboxylase (r19),  and mitochondrial aspartate transaminase (r258m), and fructose-bisphosphate aldolase (r12a). Top repression candidates included ALD6, which converts 3-oxoproprionate to Acetyl-CoA, HNO</w:t>
+        <w:t>Top overexpression candidates included glucose importers, phosphofructokinase (r10), pyruvate carboxylase (r19</w:t>
+      </w:r>
+      <w:proofErr w:type="gramStart"/>
+      <w:r>
+        <w:rPr>
+          <w:rFonts w:ascii="Times New Roman" w:hAnsi="Times New Roman" w:cs="Times New Roman"/>
+          <w:bCs/>
+        </w:rPr>
+        <w:t>),  and</w:t>
+      </w:r>
+      <w:proofErr w:type="gramEnd"/>
+      <w:r>
+        <w:rPr>
+          <w:rFonts w:ascii="Times New Roman" w:hAnsi="Times New Roman" w:cs="Times New Roman"/>
+          <w:bCs/>
+        </w:rPr>
+        <w:t xml:space="preserve"> mitochondrial aspartate transaminase (r258m), and fructose-bisphosphate aldolase (r12a). Top repression candidates included ALD6, which converts 3-oxoproprionate to Acetyl-CoA, HNO</w:t>
       </w:r>
       <w:r>
         <w:rPr>
@@ -1826,6 +1850,7 @@
         </w:rPr>
         <w:t xml:space="preserve">extracellular fluxes, </w:t>
       </w:r>
+      <w:proofErr w:type="gramStart"/>
       <w:r>
         <w:rPr>
           <w:rFonts w:ascii="Times New Roman" w:hAnsi="Times New Roman" w:cs="Times New Roman"/>
@@ -1850,6 +1875,7 @@
         </w:rPr>
         <w:t>mics</w:t>
       </w:r>
+      <w:proofErr w:type="gramEnd"/>
       <w:r>
         <w:rPr>
           <w:rFonts w:ascii="Times New Roman" w:hAnsi="Times New Roman" w:cs="Times New Roman"/>
@@ -2616,7 +2642,23 @@
           <w:rFonts w:ascii="Times New Roman" w:hAnsi="Times New Roman" w:cs="Times New Roman"/>
           <w:bCs/>
         </w:rPr>
-        <w:t>phosphofructokinase (r10), pyruvate carboxylase (r19),  and mitochondrial aspartate transaminase (r258m), and fructose-bisphosphate aldolase (r12a).</w:t>
+        <w:t>phosphofructokinase (r10), pyruvate carboxylase (r19</w:t>
+      </w:r>
+      <w:proofErr w:type="gramStart"/>
+      <w:r>
+        <w:rPr>
+          <w:rFonts w:ascii="Times New Roman" w:hAnsi="Times New Roman" w:cs="Times New Roman"/>
+          <w:bCs/>
+        </w:rPr>
+        <w:t>),  and</w:t>
+      </w:r>
+      <w:proofErr w:type="gramEnd"/>
+      <w:r>
+        <w:rPr>
+          <w:rFonts w:ascii="Times New Roman" w:hAnsi="Times New Roman" w:cs="Times New Roman"/>
+          <w:bCs/>
+        </w:rPr>
+        <w:t xml:space="preserve"> mitochondrial aspartate transaminase (r258m), and fructose-bisphosphate aldolase (r12a).</w:t>
       </w:r>
     </w:p>
     <w:p>
@@ -3018,6 +3060,7 @@
         </w:rPr>
         <w:t xml:space="preserve"> </w:t>
       </w:r>
+      <w:proofErr w:type="gramStart"/>
       <w:r>
         <w:rPr>
           <w:rFonts w:ascii="Times New Roman" w:hAnsi="Times New Roman" w:cs="Times New Roman"/>
@@ -3037,7 +3080,15 @@
           <w:rFonts w:ascii="Times New Roman" w:hAnsi="Times New Roman" w:cs="Times New Roman"/>
           <w:b/>
         </w:rPr>
-        <w:t>3-hydroxypropionate</w:t>
+        <w:t>3</w:t>
+      </w:r>
+      <w:proofErr w:type="gramEnd"/>
+      <w:r>
+        <w:rPr>
+          <w:rFonts w:ascii="Times New Roman" w:hAnsi="Times New Roman" w:cs="Times New Roman"/>
+          <w:b/>
+        </w:rPr>
+        <w:t>-hydroxypropionate</w:t>
       </w:r>
       <w:r>
         <w:rPr>
@@ -3877,14 +3928,27 @@
       <w:r>
         <w:t xml:space="preserve">Table </w:t>
       </w:r>
-      <w:fldSimple w:instr=" SEQ Table \* ARABIC ">
-        <w:r>
-          <w:rPr>
-            <w:noProof/>
-          </w:rPr>
-          <w:t>1</w:t>
-        </w:r>
-      </w:fldSimple>
+      <w:r>
+        <w:fldChar w:fldCharType="begin"/>
+      </w:r>
+      <w:r>
+        <w:instrText xml:space="preserve"> SEQ Table \* ARABIC </w:instrText>
+      </w:r>
+      <w:r>
+        <w:fldChar w:fldCharType="separate"/>
+      </w:r>
+      <w:r>
+        <w:rPr>
+          <w:noProof/>
+        </w:rPr>
+        <w:t>1</w:t>
+      </w:r>
+      <w:r>
+        <w:rPr>
+          <w:noProof/>
+        </w:rPr>
+        <w:fldChar w:fldCharType="end"/>
+      </w:r>
       <w:r>
         <w:t xml:space="preserve">  E</w:t>
       </w:r>

</xml_diff>